<commit_message>
finish 90 of updated
</commit_message>
<xml_diff>
--- a/DocumentTemplate/English/Family Extract.docx
+++ b/DocumentTemplate/English/Family Extract.docx
@@ -231,7 +231,7 @@
               </wp:anchor>
             </w:drawing>
           </mc:Choice>
-          <mc:Fallback xmlns:w16cid="http://schemas.microsoft.com/office/word/2016/wordml/cid" xmlns:am3d="http://schemas.microsoft.com/office/drawing/2017/model3d" xmlns:aink="http://schemas.microsoft.com/office/drawing/2016/ink" xmlns:cx8="http://schemas.microsoft.com/office/drawing/2016/5/14/chartex" xmlns:cx7="http://schemas.microsoft.com/office/drawing/2016/5/13/chartex" xmlns:cx6="http://schemas.microsoft.com/office/drawing/2016/5/12/chartex" xmlns:cx5="http://schemas.microsoft.com/office/drawing/2016/5/11/chartex" xmlns:cx4="http://schemas.microsoft.com/office/drawing/2016/5/10/chartex" xmlns:cx3="http://schemas.microsoft.com/office/drawing/2016/5/9/chartex" xmlns:cx2="http://schemas.microsoft.com/office/drawing/2015/10/21/chartex">
+          <mc:Fallback xmlns:cx2="http://schemas.microsoft.com/office/drawing/2015/10/21/chartex" xmlns:cx3="http://schemas.microsoft.com/office/drawing/2016/5/9/chartex" xmlns:cx4="http://schemas.microsoft.com/office/drawing/2016/5/10/chartex" xmlns:cx5="http://schemas.microsoft.com/office/drawing/2016/5/11/chartex" xmlns:cx6="http://schemas.microsoft.com/office/drawing/2016/5/12/chartex" xmlns:cx7="http://schemas.microsoft.com/office/drawing/2016/5/13/chartex" xmlns:cx8="http://schemas.microsoft.com/office/drawing/2016/5/14/chartex" xmlns:aink="http://schemas.microsoft.com/office/drawing/2016/ink" xmlns:am3d="http://schemas.microsoft.com/office/drawing/2017/model3d" xmlns:w16cid="http://schemas.microsoft.com/office/word/2016/wordml/cid">
             <w:pict>
               <v:shapetype w14:anchorId="472D73D3" id="_x0000_t202" coordsize="21600,21600" o:spt="202" path="m,l,21600r21600,l21600,xe">
                 <v:stroke joinstyle="miter"/>
@@ -546,7 +546,7 @@
               </wp:anchor>
             </w:drawing>
           </mc:Choice>
-          <mc:Fallback xmlns:w16cid="http://schemas.microsoft.com/office/word/2016/wordml/cid" xmlns:am3d="http://schemas.microsoft.com/office/drawing/2017/model3d" xmlns:aink="http://schemas.microsoft.com/office/drawing/2016/ink" xmlns:cx8="http://schemas.microsoft.com/office/drawing/2016/5/14/chartex" xmlns:cx7="http://schemas.microsoft.com/office/drawing/2016/5/13/chartex" xmlns:cx6="http://schemas.microsoft.com/office/drawing/2016/5/12/chartex" xmlns:cx5="http://schemas.microsoft.com/office/drawing/2016/5/11/chartex" xmlns:cx4="http://schemas.microsoft.com/office/drawing/2016/5/10/chartex" xmlns:cx3="http://schemas.microsoft.com/office/drawing/2016/5/9/chartex" xmlns:cx2="http://schemas.microsoft.com/office/drawing/2015/10/21/chartex">
+          <mc:Fallback xmlns:cx2="http://schemas.microsoft.com/office/drawing/2015/10/21/chartex" xmlns:cx3="http://schemas.microsoft.com/office/drawing/2016/5/9/chartex" xmlns:cx4="http://schemas.microsoft.com/office/drawing/2016/5/10/chartex" xmlns:cx5="http://schemas.microsoft.com/office/drawing/2016/5/11/chartex" xmlns:cx6="http://schemas.microsoft.com/office/drawing/2016/5/12/chartex" xmlns:cx7="http://schemas.microsoft.com/office/drawing/2016/5/13/chartex" xmlns:cx8="http://schemas.microsoft.com/office/drawing/2016/5/14/chartex" xmlns:aink="http://schemas.microsoft.com/office/drawing/2016/ink" xmlns:am3d="http://schemas.microsoft.com/office/drawing/2017/model3d" xmlns:w16cid="http://schemas.microsoft.com/office/word/2016/wordml/cid">
             <w:pict>
               <v:shape w14:anchorId="35C138E6" id="Text Box 1" o:spid="_x0000_s1027" type="#_x0000_t202" style="position:absolute;margin-left:460.85pt;margin-top:-64.8pt;width:231.65pt;height:93.25pt;z-index:251658240;visibility:visible;mso-wrap-style:square;mso-width-percent:0;mso-height-percent:200;mso-wrap-distance-left:9pt;mso-wrap-distance-top:0;mso-wrap-distance-right:9pt;mso-wrap-distance-bottom:0;mso-position-horizontal:absolute;mso-position-horizontal-relative:text;mso-position-vertical:absolute;mso-position-vertical-relative:text;mso-width-percent:0;mso-height-percent:200;mso-width-relative:margin;mso-height-relative:margin;v-text-anchor:top" o:gfxdata="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" strokecolor="white">
                 <v:textbox style="mso-fit-shape-to-text:t">
@@ -742,19 +742,7 @@
                                 <w:rtl/>
                                 <w:lang w:bidi="ar-LB"/>
                               </w:rPr>
-                              <w:t xml:space="preserve">ريم </w:t>
-                            </w:r>
-                            <w:r>
-                              <w:rPr>
-                                <w:rFonts w:ascii="Traditional Arabic" w:hAnsi="Traditional Arabic" w:cs="Traditional Arabic"/>
-                                <w:b/>
-                                <w:bCs/>
-                                <w:sz w:val="44"/>
-                                <w:szCs w:val="44"/>
-                                <w:rtl/>
-                                <w:lang w:bidi="ar-LB"/>
-                              </w:rPr>
-                              <w:t>محمد عصمت اليوس</w:t>
+                              <w:t>ريم محمد عصمت اليوس</w:t>
                             </w:r>
                             <w:r>
                               <w:rPr>
@@ -839,7 +827,7 @@
               </wp:anchor>
             </w:drawing>
           </mc:Choice>
-          <mc:Fallback xmlns:w16cid="http://schemas.microsoft.com/office/word/2016/wordml/cid" xmlns:am3d="http://schemas.microsoft.com/office/drawing/2017/model3d" xmlns:aink="http://schemas.microsoft.com/office/drawing/2016/ink" xmlns:cx8="http://schemas.microsoft.com/office/drawing/2016/5/14/chartex" xmlns:cx7="http://schemas.microsoft.com/office/drawing/2016/5/13/chartex" xmlns:cx6="http://schemas.microsoft.com/office/drawing/2016/5/12/chartex" xmlns:cx5="http://schemas.microsoft.com/office/drawing/2016/5/11/chartex" xmlns:cx4="http://schemas.microsoft.com/office/drawing/2016/5/10/chartex" xmlns:cx3="http://schemas.microsoft.com/office/drawing/2016/5/9/chartex" xmlns:cx2="http://schemas.microsoft.com/office/drawing/2015/10/21/chartex">
+          <mc:Fallback xmlns:cx2="http://schemas.microsoft.com/office/drawing/2015/10/21/chartex" xmlns:cx3="http://schemas.microsoft.com/office/drawing/2016/5/9/chartex" xmlns:cx4="http://schemas.microsoft.com/office/drawing/2016/5/10/chartex" xmlns:cx5="http://schemas.microsoft.com/office/drawing/2016/5/11/chartex" xmlns:cx6="http://schemas.microsoft.com/office/drawing/2016/5/12/chartex" xmlns:cx7="http://schemas.microsoft.com/office/drawing/2016/5/13/chartex" xmlns:cx8="http://schemas.microsoft.com/office/drawing/2016/5/14/chartex" xmlns:aink="http://schemas.microsoft.com/office/drawing/2016/ink" xmlns:am3d="http://schemas.microsoft.com/office/drawing/2017/model3d" xmlns:w16cid="http://schemas.microsoft.com/office/word/2016/wordml/cid">
             <w:pict>
               <v:shape w14:anchorId="50B0A1D3" id="Text Box 2" o:spid="_x0000_s1028" type="#_x0000_t202" style="position:absolute;margin-left:219.15pt;margin-top:-76.05pt;width:244.85pt;height:107.55pt;z-index:251656192;visibility:visible;mso-wrap-style:square;mso-width-percent:0;mso-height-percent:0;mso-wrap-distance-left:9pt;mso-wrap-distance-top:0;mso-wrap-distance-right:9pt;mso-wrap-distance-bottom:0;mso-position-horizontal:absolute;mso-position-horizontal-relative:text;mso-position-vertical:absolute;mso-position-vertical-relative:text;mso-width-percent:0;mso-height-percent:0;mso-width-relative:margin;mso-height-relative:margin;v-text-anchor:top" o:gfxdata="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" strokecolor="white">
                 <v:textbox>
@@ -1941,15 +1929,8 @@
           <w:lang w:val="en-US"/>
         </w:rPr>
       </w:pPr>
-      <w:r>
-        <w:rPr>
-          <w:rFonts w:ascii="Cambria" w:hAnsi="Cambria" w:cs="Tahoma"/>
-          <w:b/>
-          <w:bCs/>
-          <w:lang w:val="en-US"/>
-        </w:rPr>
-        <w:t xml:space="preserve">For the </w:t>
-      </w:r>
+      <w:bookmarkStart w:id="0" w:name="_GoBack"/>
+      <w:bookmarkEnd w:id="0"/>
       <w:r>
         <w:rPr>
           <w:rFonts w:ascii="Cambria" w:hAnsi="Cambria" w:cs="Tahoma"/>
@@ -1987,7 +1968,6 @@
         </w:rPr>
         <w:t>6</w:t>
       </w:r>
-      <w:proofErr w:type="gramStart"/>
       <w:r>
         <w:rPr>
           <w:rFonts w:ascii="Cambria" w:hAnsi="Cambria" w:cs="Tahoma"/>
@@ -2004,17 +1984,7 @@
           <w:bCs/>
           <w:lang w:val="en-US"/>
         </w:rPr>
-        <w:t>:</w:t>
-      </w:r>
-      <w:proofErr w:type="gramEnd"/>
-      <w:r>
-        <w:rPr>
-          <w:rFonts w:ascii="Cambria" w:hAnsi="Cambria" w:cs="Tahoma"/>
-          <w:b/>
-          <w:bCs/>
-          <w:lang w:val="en-US"/>
-        </w:rPr>
-        <w:t xml:space="preserve"> </w:t>
+        <w:t xml:space="preserve">: </w:t>
       </w:r>
       <w:r>
         <w:rPr>
@@ -2078,8 +2048,6 @@
         </w:rPr>
         <w:t>{o1}</w:t>
       </w:r>
-      <w:bookmarkStart w:id="0" w:name="_GoBack"/>
-      <w:bookmarkEnd w:id="0"/>
     </w:p>
     <w:p>
       <w:pPr>
@@ -3591,7 +3559,7 @@
 </file>
 
 <file path=customXml/itemProps1.xml><?xml version="1.0" encoding="utf-8"?>
-<ds:datastoreItem xmlns:ds="http://schemas.openxmlformats.org/officeDocument/2006/customXml" ds:itemID="{4183101D-DCE7-493C-808A-5FA65BB87782}">
+<ds:datastoreItem xmlns:ds="http://schemas.openxmlformats.org/officeDocument/2006/customXml" ds:itemID="{E8DD9DDC-E839-45F9-BD78-FB00A8581C5E}">
   <ds:schemaRefs>
     <ds:schemaRef ds:uri="http://schemas.openxmlformats.org/officeDocument/2006/bibliography"/>
   </ds:schemaRefs>

</xml_diff>